<commit_message>
Modified a little bit, description in pr review
</commit_message>
<xml_diff>
--- a/Proposal/CSC110 Project Proposal.docx
+++ b/Proposal/CSC110 Project Proposal.docx
@@ -1,6 +1,6 @@
 
 <file path=word/document.xml><?xml version="1.0" encoding="utf-8"?>
-<w:document xmlns:wpc="http://schemas.microsoft.com/office/word/2010/wordprocessingCanvas" xmlns:cx="http://schemas.microsoft.com/office/drawing/2014/chartex" xmlns:cx1="http://schemas.microsoft.com/office/drawing/2015/9/8/chartex" xmlns:cx2="http://schemas.microsoft.com/office/drawing/2015/10/21/chartex" xmlns:cx3="http://schemas.microsoft.com/office/drawing/2016/5/9/chartex" xmlns:cx4="http://schemas.microsoft.com/office/drawing/2016/5/10/chartex" xmlns:cx5="http://schemas.microsoft.com/office/drawing/2016/5/11/chartex" xmlns:cx6="http://schemas.microsoft.com/office/drawing/2016/5/12/chartex" xmlns:cx7="http://schemas.microsoft.com/office/drawing/2016/5/13/chartex" xmlns:cx8="http://schemas.microsoft.com/office/drawing/2016/5/14/chartex" xmlns:mc="http://schemas.openxmlformats.org/markup-compatibility/2006" xmlns:aink="http://schemas.microsoft.com/office/drawing/2016/ink" xmlns:am3d="http://schemas.microsoft.com/office/drawing/2017/model3d" xmlns:o="urn:schemas-microsoft-com:office:office" xmlns:r="http://schemas.openxmlformats.org/officeDocument/2006/relationships" xmlns:m="http://schemas.openxmlformats.org/officeDocument/2006/math" xmlns:v="urn:schemas-microsoft-com:vml" xmlns:wp14="http://schemas.microsoft.com/office/word/2010/wordprocessingDrawing" xmlns:wp="http://schemas.openxmlformats.org/drawingml/2006/wordprocessingDrawing" xmlns:w10="urn:schemas-microsoft-com:office:word" xmlns:w="http://schemas.openxmlformats.org/wordprocessingml/2006/main" xmlns:w14="http://schemas.microsoft.com/office/word/2010/wordml" xmlns:w15="http://schemas.microsoft.com/office/word/2012/wordml" xmlns:w16cid="http://schemas.microsoft.com/office/word/2016/wordml/cid" xmlns:w16se="http://schemas.microsoft.com/office/word/2015/wordml/symex" xmlns:wpg="http://schemas.microsoft.com/office/word/2010/wordprocessingGroup" xmlns:wpi="http://schemas.microsoft.com/office/word/2010/wordprocessingInk" xmlns:wne="http://schemas.microsoft.com/office/word/2006/wordml" xmlns:wps="http://schemas.microsoft.com/office/word/2010/wordprocessingShape" mc:Ignorable="w14 w15 w16se w16cid wp14">
+<w:document xmlns:wpc="http://schemas.microsoft.com/office/word/2010/wordprocessingCanvas" xmlns:cx="http://schemas.microsoft.com/office/drawing/2014/chartex" xmlns:cx1="http://schemas.microsoft.com/office/drawing/2015/9/8/chartex" xmlns:cx2="http://schemas.microsoft.com/office/drawing/2015/10/21/chartex" xmlns:cx3="http://schemas.microsoft.com/office/drawing/2016/5/9/chartex" xmlns:cx4="http://schemas.microsoft.com/office/drawing/2016/5/10/chartex" xmlns:cx5="http://schemas.microsoft.com/office/drawing/2016/5/11/chartex" xmlns:cx6="http://schemas.microsoft.com/office/drawing/2016/5/12/chartex" xmlns:cx7="http://schemas.microsoft.com/office/drawing/2016/5/13/chartex" xmlns:cx8="http://schemas.microsoft.com/office/drawing/2016/5/14/chartex" xmlns:mc="http://schemas.openxmlformats.org/markup-compatibility/2006" xmlns:aink="http://schemas.microsoft.com/office/drawing/2016/ink" xmlns:am3d="http://schemas.microsoft.com/office/drawing/2017/model3d" xmlns:o="urn:schemas-microsoft-com:office:office" xmlns:r="http://schemas.openxmlformats.org/officeDocument/2006/relationships" xmlns:m="http://schemas.openxmlformats.org/officeDocument/2006/math" xmlns:v="urn:schemas-microsoft-com:vml" xmlns:wp14="http://schemas.microsoft.com/office/word/2010/wordprocessingDrawing" xmlns:wp="http://schemas.openxmlformats.org/drawingml/2006/wordprocessingDrawing" xmlns:w10="urn:schemas-microsoft-com:office:word" xmlns:w="http://schemas.openxmlformats.org/wordprocessingml/2006/main" xmlns:w14="http://schemas.microsoft.com/office/word/2010/wordml" xmlns:w15="http://schemas.microsoft.com/office/word/2012/wordml" xmlns:w16cex="http://schemas.microsoft.com/office/word/2018/wordml/cex" xmlns:w16cid="http://schemas.microsoft.com/office/word/2016/wordml/cid" xmlns:w16="http://schemas.microsoft.com/office/word/2018/wordml" xmlns:w16sdtdh="http://schemas.microsoft.com/office/word/2020/wordml/sdtdatahash" xmlns:w16se="http://schemas.microsoft.com/office/word/2015/wordml/symex" xmlns:wpg="http://schemas.microsoft.com/office/word/2010/wordprocessingGroup" xmlns:wpi="http://schemas.microsoft.com/office/word/2010/wordprocessingInk" xmlns:wne="http://schemas.microsoft.com/office/word/2006/wordml" xmlns:wps="http://schemas.microsoft.com/office/word/2010/wordprocessingShape" mc:Ignorable="w14 w15 w16se w16cid w16 w16cex w16sdtdh wp14">
   <w:body>
     <w:p>
       <w:pPr>
@@ -13,7 +13,6 @@
           <w:szCs w:val="32"/>
         </w:rPr>
       </w:pPr>
-      <w:bookmarkStart w:id="0" w:name="_GoBack"/>
       <w:r>
         <w:rPr>
           <w:rFonts w:ascii="Times New Roman" w:hAnsi="Times New Roman" w:cs="Times New Roman"/>
@@ -63,39 +62,87 @@
         <w:rPr>
           <w:rFonts w:ascii="Times New Roman" w:hAnsi="Times New Roman" w:cs="Times New Roman"/>
         </w:rPr>
-        <w:t>However, as we mark the end of a decade with the Year 2020, an unforeseen pandemic disrupted the lives of millions of people around the world. This pandemic is also known as the COVID-19, or the Coronavirus disease. COVID-19 had influenced our lives in a plethora of ways. It not only posed severe health threats for human in general, political and socio-economic impacts were</w:t>
-      </w:r>
-      <w:r>
-        <w:rPr>
-          <w:rFonts w:ascii="Times New Roman" w:hAnsi="Times New Roman" w:cs="Times New Roman"/>
-        </w:rPr>
-        <w:t xml:space="preserve"> also observed consistently in the months after the original discovery of the mentioned disease. One of the main socio-economic impacts that the COVID-19 pandemic posed towards our society is the educational crisis that arose altogether with the introduction of COVID-19. </w:t>
-      </w:r>
-    </w:p>
-    <w:p>
-      <w:pPr>
-        <w:spacing w:line="240" w:lineRule="auto"/>
-        <w:rPr>
-          <w:rFonts w:ascii="Times New Roman" w:hAnsi="Times New Roman" w:cs="Times New Roman"/>
-        </w:rPr>
-      </w:pPr>
-      <w:r>
-        <w:rPr>
-          <w:rFonts w:ascii="Times New Roman" w:hAnsi="Times New Roman" w:cs="Times New Roman"/>
-        </w:rPr>
-        <w:t xml:space="preserve">This investigation aims to identify and examine the impacts that COVID-19 had brought towards the educational sector of countries. </w:t>
-      </w:r>
-      <w:r>
-        <w:rPr>
-          <w:rFonts w:ascii="Times New Roman" w:hAnsi="Times New Roman" w:cs="Times New Roman"/>
-        </w:rPr>
-        <w:t>To be specific, this project will focus on the relationships between the COVID-19 pandemic and school closures all around the world</w:t>
-      </w:r>
-      <w:r>
-        <w:rPr>
-          <w:rFonts w:ascii="Times New Roman" w:hAnsi="Times New Roman" w:cs="Times New Roman"/>
-        </w:rPr>
-        <w:t xml:space="preserve"> using data visualization tools with Python</w:t>
+        <w:t xml:space="preserve">However, as we mark the end of a decade with the Year 2020, an unforeseen pandemic </w:t>
+      </w:r>
+      <w:r>
+        <w:rPr>
+          <w:rFonts w:ascii="Times New Roman" w:hAnsi="Times New Roman" w:cs="Times New Roman"/>
+        </w:rPr>
+        <w:t xml:space="preserve">named COVID-19 </w:t>
+      </w:r>
+      <w:r>
+        <w:rPr>
+          <w:rFonts w:ascii="Times New Roman" w:hAnsi="Times New Roman" w:cs="Times New Roman"/>
+        </w:rPr>
+        <w:t>disrupted the lives of millions of people around the world</w:t>
+      </w:r>
+      <w:r>
+        <w:rPr>
+          <w:rFonts w:ascii="Times New Roman" w:hAnsi="Times New Roman" w:cs="Times New Roman"/>
+        </w:rPr>
+        <w:t xml:space="preserve">. </w:t>
+      </w:r>
+      <w:r>
+        <w:rPr>
+          <w:rFonts w:ascii="Times New Roman" w:hAnsi="Times New Roman" w:cs="Times New Roman"/>
+        </w:rPr>
+        <w:t>COVID-19 had influenced our lives in a plethora of ways. It not only posed severe health threats for human</w:t>
+      </w:r>
+      <w:r>
+        <w:rPr>
+          <w:rFonts w:ascii="Times New Roman" w:hAnsi="Times New Roman" w:cs="Times New Roman"/>
+        </w:rPr>
+        <w:t>s</w:t>
+      </w:r>
+      <w:r>
+        <w:rPr>
+          <w:rFonts w:ascii="Times New Roman" w:hAnsi="Times New Roman" w:cs="Times New Roman"/>
+        </w:rPr>
+        <w:t xml:space="preserve"> in general, </w:t>
+      </w:r>
+      <w:proofErr w:type="gramStart"/>
+      <w:r>
+        <w:rPr>
+          <w:rFonts w:ascii="Times New Roman" w:hAnsi="Times New Roman" w:cs="Times New Roman"/>
+        </w:rPr>
+        <w:t>political</w:t>
+      </w:r>
+      <w:proofErr w:type="gramEnd"/>
+      <w:r>
+        <w:rPr>
+          <w:rFonts w:ascii="Times New Roman" w:hAnsi="Times New Roman" w:cs="Times New Roman"/>
+        </w:rPr>
+        <w:t xml:space="preserve"> and socio-economic impacts were</w:t>
+      </w:r>
+      <w:r>
+        <w:rPr>
+          <w:rFonts w:ascii="Times New Roman" w:hAnsi="Times New Roman" w:cs="Times New Roman"/>
+        </w:rPr>
+        <w:t xml:space="preserve"> also observed consistently in the months after the original discovery of </w:t>
+      </w:r>
+      <w:r>
+        <w:rPr>
+          <w:rFonts w:ascii="Times New Roman" w:hAnsi="Times New Roman" w:cs="Times New Roman"/>
+        </w:rPr>
+        <w:t>COVID-19</w:t>
+      </w:r>
+      <w:r>
+        <w:rPr>
+          <w:rFonts w:ascii="Times New Roman" w:hAnsi="Times New Roman" w:cs="Times New Roman"/>
+        </w:rPr>
+        <w:t xml:space="preserve">. One of the main socio-economic impacts that the COVID-19 pandemic posed </w:t>
+      </w:r>
+      <w:r>
+        <w:rPr>
+          <w:rFonts w:ascii="Times New Roman" w:hAnsi="Times New Roman" w:cs="Times New Roman"/>
+        </w:rPr>
+        <w:t>on</w:t>
+      </w:r>
+      <w:r>
+        <w:rPr>
+          <w:rFonts w:ascii="Times New Roman" w:hAnsi="Times New Roman" w:cs="Times New Roman"/>
+        </w:rPr>
+        <w:t xml:space="preserve"> our society is the educational crisis</w:t>
       </w:r>
       <w:r>
         <w:rPr>
@@ -103,59 +150,253 @@
         </w:rPr>
         <w:t>.</w:t>
       </w:r>
-    </w:p>
-    <w:p>
-      <w:pPr>
-        <w:spacing w:line="240" w:lineRule="auto"/>
-        <w:rPr>
-          <w:rFonts w:ascii="Times New Roman" w:hAnsi="Times New Roman" w:cs="Times New Roman"/>
-        </w:rPr>
-      </w:pPr>
-    </w:p>
-    <w:p>
-      <w:pPr>
-        <w:spacing w:line="240" w:lineRule="auto"/>
-        <w:rPr>
-          <w:rFonts w:ascii="Times New Roman" w:hAnsi="Times New Roman" w:cs="Times New Roman"/>
-        </w:rPr>
-      </w:pPr>
-      <w:r>
-        <w:rPr>
-          <w:rFonts w:ascii="Times New Roman" w:hAnsi="Times New Roman" w:cs="Times New Roman"/>
-        </w:rPr>
-        <w:t xml:space="preserve">As a matter of fact, this project is proposed by a group of students at the University of Toronto. The education that they have received during the COVID-19 pandemic is undoubtedly affected to a very large extent. Therefore, we had decided to investigate on the impacts that are brought by the COVID-19 Pandemic on all parts of the world. The result of this project should be able to alert people on the significant damage that the COVID-19 Pandemic had brought to educational sectors. </w:t>
-      </w:r>
-    </w:p>
-    <w:p>
-      <w:pPr>
-        <w:spacing w:line="240" w:lineRule="auto"/>
-        <w:rPr>
-          <w:rFonts w:ascii="Times New Roman" w:hAnsi="Times New Roman" w:cs="Times New Roman"/>
-        </w:rPr>
-      </w:pPr>
-      <w:r>
-        <w:rPr>
-          <w:rFonts w:ascii="Times New Roman" w:hAnsi="Times New Roman" w:cs="Times New Roman"/>
-        </w:rPr>
-        <w:t>We are hoping that this project could provide insights towards the impacts on the educational scheme brought by this catastrophic event. Thereby, we would be able to</w:t>
-      </w:r>
-      <w:r>
-        <w:rPr>
-          <w:rFonts w:ascii="Times New Roman" w:hAnsi="Times New Roman" w:cs="Times New Roman"/>
-        </w:rPr>
-        <w:t xml:space="preserve"> predict future events and</w:t>
-      </w:r>
-      <w:r>
-        <w:rPr>
-          <w:rFonts w:ascii="Times New Roman" w:hAnsi="Times New Roman" w:cs="Times New Roman"/>
-        </w:rPr>
-        <w:t xml:space="preserve"> mitigate the impacts</w:t>
-      </w:r>
-      <w:r>
-        <w:rPr>
-          <w:rFonts w:ascii="Times New Roman" w:hAnsi="Times New Roman" w:cs="Times New Roman"/>
-        </w:rPr>
-        <w:t xml:space="preserve"> of them on our educational scheme. </w:t>
+      <w:r>
+        <w:rPr>
+          <w:rFonts w:ascii="Times New Roman" w:hAnsi="Times New Roman" w:cs="Times New Roman"/>
+        </w:rPr>
+        <w:t xml:space="preserve"> </w:t>
+      </w:r>
+    </w:p>
+    <w:p>
+      <w:pPr>
+        <w:spacing w:line="240" w:lineRule="auto"/>
+        <w:rPr>
+          <w:rFonts w:ascii="Times New Roman" w:hAnsi="Times New Roman" w:cs="Times New Roman"/>
+        </w:rPr>
+      </w:pPr>
+      <w:r>
+        <w:rPr>
+          <w:rFonts w:ascii="Times New Roman" w:hAnsi="Times New Roman" w:cs="Times New Roman"/>
+        </w:rPr>
+        <w:t>Our</w:t>
+      </w:r>
+      <w:r>
+        <w:rPr>
+          <w:rFonts w:ascii="Times New Roman" w:hAnsi="Times New Roman" w:cs="Times New Roman"/>
+        </w:rPr>
+        <w:t xml:space="preserve"> investigation aims to identify and examine the impacts that COVID-19 had brought to the educational sector of countries. To be </w:t>
+      </w:r>
+      <w:r>
+        <w:rPr>
+          <w:rFonts w:ascii="Times New Roman" w:hAnsi="Times New Roman" w:cs="Times New Roman"/>
+        </w:rPr>
+        <w:t xml:space="preserve">more </w:t>
+      </w:r>
+      <w:r>
+        <w:rPr>
+          <w:rFonts w:ascii="Times New Roman" w:hAnsi="Times New Roman" w:cs="Times New Roman"/>
+        </w:rPr>
+        <w:t xml:space="preserve">specific, </w:t>
+      </w:r>
+      <w:r>
+        <w:rPr>
+          <w:rFonts w:ascii="Times New Roman" w:hAnsi="Times New Roman" w:cs="Times New Roman"/>
+        </w:rPr>
+        <w:t>we</w:t>
+      </w:r>
+      <w:r>
+        <w:rPr>
+          <w:rFonts w:ascii="Times New Roman" w:hAnsi="Times New Roman" w:cs="Times New Roman"/>
+        </w:rPr>
+        <w:t xml:space="preserve"> will focus on the relationships between the COVID-19 pandemic and school closures all around the world</w:t>
+      </w:r>
+      <w:r>
+        <w:rPr>
+          <w:rFonts w:ascii="Times New Roman" w:hAnsi="Times New Roman" w:cs="Times New Roman"/>
+        </w:rPr>
+        <w:t>.</w:t>
+      </w:r>
+    </w:p>
+    <w:p>
+      <w:pPr>
+        <w:spacing w:line="240" w:lineRule="auto"/>
+        <w:rPr>
+          <w:rFonts w:ascii="Times New Roman" w:hAnsi="Times New Roman" w:cs="Times New Roman"/>
+        </w:rPr>
+      </w:pPr>
+      <w:r>
+        <w:rPr>
+          <w:rFonts w:ascii="Times New Roman" w:hAnsi="Times New Roman" w:cs="Times New Roman" w:hint="eastAsia"/>
+        </w:rPr>
+        <w:t>O</w:t>
+      </w:r>
+      <w:r>
+        <w:rPr>
+          <w:rFonts w:ascii="Times New Roman" w:hAnsi="Times New Roman" w:cs="Times New Roman"/>
+        </w:rPr>
+        <w:t xml:space="preserve">ur </w:t>
+      </w:r>
+      <w:r>
+        <w:rPr>
+          <w:rFonts w:ascii="Times New Roman" w:hAnsi="Times New Roman" w:cs="Times New Roman"/>
+        </w:rPr>
+        <w:t xml:space="preserve">main </w:t>
+      </w:r>
+      <w:r>
+        <w:rPr>
+          <w:rFonts w:ascii="Times New Roman" w:hAnsi="Times New Roman" w:cs="Times New Roman"/>
+        </w:rPr>
+        <w:t>motivation for investigating this topic is that as a group of international students, COVID-19 thoroughly change many aspects of our life, and one of the most significant</w:t>
+      </w:r>
+      <w:r>
+        <w:rPr>
+          <w:rFonts w:ascii="Times New Roman" w:hAnsi="Times New Roman" w:cs="Times New Roman"/>
+        </w:rPr>
+        <w:t xml:space="preserve"> changes to us is school closures.</w:t>
+      </w:r>
+      <w:r>
+        <w:rPr>
+          <w:rFonts w:ascii="Times New Roman" w:hAnsi="Times New Roman" w:cs="Times New Roman"/>
+        </w:rPr>
+        <w:t xml:space="preserve"> </w:t>
+      </w:r>
+      <w:r>
+        <w:rPr>
+          <w:rFonts w:ascii="Times New Roman" w:hAnsi="Times New Roman" w:cs="Times New Roman"/>
+        </w:rPr>
+        <w:t xml:space="preserve">In the last year, we mostly took classes in a </w:t>
+      </w:r>
+      <w:proofErr w:type="gramStart"/>
+      <w:r>
+        <w:rPr>
+          <w:rFonts w:ascii="Times New Roman" w:hAnsi="Times New Roman" w:cs="Times New Roman"/>
+        </w:rPr>
+        <w:t>brand new</w:t>
+      </w:r>
+      <w:proofErr w:type="gramEnd"/>
+      <w:r>
+        <w:rPr>
+          <w:rFonts w:ascii="Times New Roman" w:hAnsi="Times New Roman" w:cs="Times New Roman"/>
+        </w:rPr>
+        <w:t xml:space="preserve"> online way, but later some of our schools resumed in-person education. Therefore, we are curious about the correlation between COVID-19 and school closures, and the impacts of these changes on our mental health and education quality.</w:t>
+      </w:r>
+    </w:p>
+    <w:p>
+      <w:pPr>
+        <w:spacing w:line="240" w:lineRule="auto"/>
+        <w:rPr>
+          <w:rFonts w:ascii="Times New Roman" w:hAnsi="Times New Roman" w:cs="Times New Roman"/>
+        </w:rPr>
+      </w:pPr>
+      <w:r>
+        <w:rPr>
+          <w:rFonts w:ascii="Times New Roman" w:hAnsi="Times New Roman" w:cs="Times New Roman"/>
+        </w:rPr>
+        <w:t xml:space="preserve">We </w:t>
+      </w:r>
+      <w:r>
+        <w:rPr>
+          <w:rFonts w:ascii="Times New Roman" w:hAnsi="Times New Roman" w:cs="Times New Roman"/>
+        </w:rPr>
+        <w:t>hope</w:t>
+      </w:r>
+      <w:r>
+        <w:rPr>
+          <w:rFonts w:ascii="Times New Roman" w:hAnsi="Times New Roman" w:cs="Times New Roman"/>
+        </w:rPr>
+        <w:t xml:space="preserve"> that this project </w:t>
+      </w:r>
+      <w:r>
+        <w:rPr>
+          <w:rFonts w:ascii="Times New Roman" w:hAnsi="Times New Roman" w:cs="Times New Roman"/>
+        </w:rPr>
+        <w:t>will</w:t>
+      </w:r>
+      <w:r>
+        <w:rPr>
+          <w:rFonts w:ascii="Times New Roman" w:hAnsi="Times New Roman" w:cs="Times New Roman"/>
+        </w:rPr>
+        <w:t xml:space="preserve"> </w:t>
+      </w:r>
+      <w:r>
+        <w:rPr>
+          <w:rFonts w:ascii="Times New Roman" w:hAnsi="Times New Roman" w:cs="Times New Roman"/>
+        </w:rPr>
+        <w:t>help us gain some</w:t>
+      </w:r>
+      <w:r>
+        <w:rPr>
+          <w:rFonts w:ascii="Times New Roman" w:hAnsi="Times New Roman" w:cs="Times New Roman"/>
+        </w:rPr>
+        <w:t xml:space="preserve"> insights </w:t>
+      </w:r>
+      <w:r>
+        <w:rPr>
+          <w:rFonts w:ascii="Times New Roman" w:hAnsi="Times New Roman" w:cs="Times New Roman"/>
+        </w:rPr>
+        <w:t>into</w:t>
+      </w:r>
+      <w:r>
+        <w:rPr>
+          <w:rFonts w:ascii="Times New Roman" w:hAnsi="Times New Roman" w:cs="Times New Roman"/>
+        </w:rPr>
+        <w:t xml:space="preserve"> the impacts on the educational scheme brought by this catastrophic event. Thereby, we </w:t>
+      </w:r>
+      <w:r>
+        <w:rPr>
+          <w:rFonts w:ascii="Times New Roman" w:hAnsi="Times New Roman" w:cs="Times New Roman"/>
+        </w:rPr>
+        <w:t>may</w:t>
+      </w:r>
+      <w:r>
+        <w:rPr>
+          <w:rFonts w:ascii="Times New Roman" w:hAnsi="Times New Roman" w:cs="Times New Roman"/>
+        </w:rPr>
+        <w:t xml:space="preserve"> be able to</w:t>
+      </w:r>
+      <w:r>
+        <w:rPr>
+          <w:rFonts w:ascii="Times New Roman" w:hAnsi="Times New Roman" w:cs="Times New Roman"/>
+        </w:rPr>
+        <w:t xml:space="preserve"> predict </w:t>
+      </w:r>
+      <w:r>
+        <w:rPr>
+          <w:rFonts w:ascii="Times New Roman" w:hAnsi="Times New Roman" w:cs="Times New Roman"/>
+        </w:rPr>
+        <w:t xml:space="preserve">how </w:t>
+      </w:r>
+      <w:r>
+        <w:rPr>
+          <w:rFonts w:ascii="Times New Roman" w:hAnsi="Times New Roman" w:cs="Times New Roman"/>
+        </w:rPr>
+        <w:t xml:space="preserve">future </w:t>
+      </w:r>
+      <w:r>
+        <w:rPr>
+          <w:rFonts w:ascii="Times New Roman" w:hAnsi="Times New Roman" w:cs="Times New Roman"/>
+        </w:rPr>
+        <w:t xml:space="preserve">pandemics affect our education </w:t>
+      </w:r>
+      <w:r>
+        <w:rPr>
+          <w:rFonts w:ascii="Times New Roman" w:hAnsi="Times New Roman" w:cs="Times New Roman"/>
+        </w:rPr>
+        <w:t>and</w:t>
+      </w:r>
+      <w:r>
+        <w:rPr>
+          <w:rFonts w:ascii="Times New Roman" w:hAnsi="Times New Roman" w:cs="Times New Roman"/>
+        </w:rPr>
+        <w:t xml:space="preserve"> </w:t>
+      </w:r>
+      <w:r>
+        <w:rPr>
+          <w:rFonts w:ascii="Times New Roman" w:hAnsi="Times New Roman" w:cs="Times New Roman"/>
+        </w:rPr>
+        <w:t xml:space="preserve">how to </w:t>
+      </w:r>
+      <w:r>
+        <w:rPr>
+          <w:rFonts w:ascii="Times New Roman" w:hAnsi="Times New Roman" w:cs="Times New Roman"/>
+        </w:rPr>
+        <w:t>mitigate</w:t>
+      </w:r>
+      <w:r>
+        <w:rPr>
+          <w:rFonts w:ascii="Times New Roman" w:hAnsi="Times New Roman" w:cs="Times New Roman"/>
+        </w:rPr>
+        <w:t xml:space="preserve"> those potential negative influences.</w:t>
       </w:r>
     </w:p>
     <w:p>
@@ -167,12 +408,166 @@
           <w:rFonts w:ascii="Times New Roman" w:hAnsi="Times New Roman" w:cs="Times New Roman"/>
         </w:rPr>
       </w:pPr>
-      <w:r>
-        <w:rPr>
-          <w:rFonts w:ascii="Times New Roman" w:hAnsi="Times New Roman" w:cs="Times New Roman"/>
-        </w:rPr>
-        <w:br w:type="page"/>
-      </w:r>
+    </w:p>
+    <w:p>
+      <w:pPr>
+        <w:widowControl/>
+        <w:spacing w:line="240" w:lineRule="auto"/>
+        <w:jc w:val="left"/>
+        <w:rPr>
+          <w:rFonts w:ascii="Times New Roman" w:hAnsi="Times New Roman" w:cs="Times New Roman"/>
+        </w:rPr>
+      </w:pPr>
+    </w:p>
+    <w:p>
+      <w:pPr>
+        <w:widowControl/>
+        <w:spacing w:line="240" w:lineRule="auto"/>
+        <w:jc w:val="left"/>
+        <w:rPr>
+          <w:rFonts w:ascii="Times New Roman" w:hAnsi="Times New Roman" w:cs="Times New Roman"/>
+        </w:rPr>
+      </w:pPr>
+    </w:p>
+    <w:p>
+      <w:pPr>
+        <w:widowControl/>
+        <w:spacing w:line="240" w:lineRule="auto"/>
+        <w:jc w:val="left"/>
+        <w:rPr>
+          <w:rFonts w:ascii="Times New Roman" w:hAnsi="Times New Roman" w:cs="Times New Roman"/>
+        </w:rPr>
+      </w:pPr>
+    </w:p>
+    <w:p>
+      <w:pPr>
+        <w:widowControl/>
+        <w:spacing w:line="240" w:lineRule="auto"/>
+        <w:jc w:val="left"/>
+        <w:rPr>
+          <w:rFonts w:ascii="Times New Roman" w:hAnsi="Times New Roman" w:cs="Times New Roman"/>
+        </w:rPr>
+      </w:pPr>
+    </w:p>
+    <w:p>
+      <w:pPr>
+        <w:widowControl/>
+        <w:spacing w:line="240" w:lineRule="auto"/>
+        <w:jc w:val="left"/>
+        <w:rPr>
+          <w:rFonts w:ascii="Times New Roman" w:hAnsi="Times New Roman" w:cs="Times New Roman"/>
+        </w:rPr>
+      </w:pPr>
+    </w:p>
+    <w:p>
+      <w:pPr>
+        <w:widowControl/>
+        <w:spacing w:line="240" w:lineRule="auto"/>
+        <w:jc w:val="left"/>
+        <w:rPr>
+          <w:rFonts w:ascii="Times New Roman" w:hAnsi="Times New Roman" w:cs="Times New Roman"/>
+        </w:rPr>
+      </w:pPr>
+    </w:p>
+    <w:p>
+      <w:pPr>
+        <w:widowControl/>
+        <w:spacing w:line="240" w:lineRule="auto"/>
+        <w:jc w:val="left"/>
+        <w:rPr>
+          <w:rFonts w:ascii="Times New Roman" w:hAnsi="Times New Roman" w:cs="Times New Roman"/>
+        </w:rPr>
+      </w:pPr>
+    </w:p>
+    <w:p>
+      <w:pPr>
+        <w:widowControl/>
+        <w:spacing w:line="240" w:lineRule="auto"/>
+        <w:jc w:val="left"/>
+        <w:rPr>
+          <w:rFonts w:ascii="Times New Roman" w:hAnsi="Times New Roman" w:cs="Times New Roman"/>
+        </w:rPr>
+      </w:pPr>
+    </w:p>
+    <w:p>
+      <w:pPr>
+        <w:widowControl/>
+        <w:spacing w:line="240" w:lineRule="auto"/>
+        <w:jc w:val="left"/>
+        <w:rPr>
+          <w:rFonts w:ascii="Times New Roman" w:hAnsi="Times New Roman" w:cs="Times New Roman"/>
+        </w:rPr>
+      </w:pPr>
+    </w:p>
+    <w:p>
+      <w:pPr>
+        <w:widowControl/>
+        <w:spacing w:line="240" w:lineRule="auto"/>
+        <w:jc w:val="left"/>
+        <w:rPr>
+          <w:rFonts w:ascii="Times New Roman" w:hAnsi="Times New Roman" w:cs="Times New Roman"/>
+        </w:rPr>
+      </w:pPr>
+    </w:p>
+    <w:p>
+      <w:pPr>
+        <w:widowControl/>
+        <w:spacing w:line="240" w:lineRule="auto"/>
+        <w:jc w:val="left"/>
+        <w:rPr>
+          <w:rFonts w:ascii="Times New Roman" w:hAnsi="Times New Roman" w:cs="Times New Roman"/>
+        </w:rPr>
+      </w:pPr>
+    </w:p>
+    <w:p>
+      <w:pPr>
+        <w:widowControl/>
+        <w:spacing w:line="240" w:lineRule="auto"/>
+        <w:jc w:val="left"/>
+        <w:rPr>
+          <w:rFonts w:ascii="Times New Roman" w:hAnsi="Times New Roman" w:cs="Times New Roman"/>
+        </w:rPr>
+      </w:pPr>
+    </w:p>
+    <w:p>
+      <w:pPr>
+        <w:widowControl/>
+        <w:spacing w:line="240" w:lineRule="auto"/>
+        <w:jc w:val="left"/>
+        <w:rPr>
+          <w:rFonts w:ascii="Times New Roman" w:hAnsi="Times New Roman" w:cs="Times New Roman"/>
+        </w:rPr>
+      </w:pPr>
+    </w:p>
+    <w:p>
+      <w:pPr>
+        <w:widowControl/>
+        <w:spacing w:line="240" w:lineRule="auto"/>
+        <w:jc w:val="left"/>
+        <w:rPr>
+          <w:rFonts w:ascii="Times New Roman" w:hAnsi="Times New Roman" w:cs="Times New Roman"/>
+        </w:rPr>
+      </w:pPr>
+    </w:p>
+    <w:p>
+      <w:pPr>
+        <w:widowControl/>
+        <w:spacing w:line="240" w:lineRule="auto"/>
+        <w:jc w:val="left"/>
+        <w:rPr>
+          <w:rFonts w:ascii="Times New Roman" w:hAnsi="Times New Roman" w:cs="Times New Roman"/>
+        </w:rPr>
+      </w:pPr>
+    </w:p>
+    <w:p>
+      <w:pPr>
+        <w:widowControl/>
+        <w:spacing w:line="240" w:lineRule="auto"/>
+        <w:jc w:val="left"/>
+        <w:rPr>
+          <w:rFonts w:ascii="Times New Roman" w:hAnsi="Times New Roman" w:cs="Times New Roman" w:hint="eastAsia"/>
+        </w:rPr>
+      </w:pPr>
     </w:p>
     <w:p>
       <w:pPr>
@@ -227,25 +622,7 @@
         <w:rPr>
           <w:rFonts w:ascii="Times New Roman" w:hAnsi="Times New Roman" w:cs="Times New Roman"/>
         </w:rPr>
-        <w:t>Global School Closures for COVID-19</w:t>
-      </w:r>
-      <w:r>
-        <w:rPr>
-          <w:rFonts w:ascii="Times New Roman" w:hAnsi="Times New Roman" w:cs="Times New Roman"/>
-        </w:rPr>
-        <w:t xml:space="preserve"> – Obtained from Kaggle, compiled by </w:t>
-      </w:r>
-      <w:r>
-        <w:rPr>
-          <w:rFonts w:ascii="Times New Roman" w:hAnsi="Times New Roman" w:cs="Times New Roman"/>
-        </w:rPr>
-        <w:t>Saleh Ahmed Rony</w:t>
-      </w:r>
-      <w:r>
-        <w:rPr>
-          <w:rFonts w:ascii="Times New Roman" w:hAnsi="Times New Roman" w:cs="Times New Roman"/>
-        </w:rPr>
-        <w:t>, sourced from UNESCO</w:t>
+        <w:t>Global School Closures for COVID-19 – Obtained from Kaggle, compiled by Saleh Ahmed Rony, sourced from UNESCO</w:t>
       </w:r>
     </w:p>
     <w:p>
@@ -264,13 +641,7 @@
         <w:rPr>
           <w:rFonts w:ascii="Times New Roman" w:hAnsi="Times New Roman" w:cs="Times New Roman"/>
         </w:rPr>
-        <w:t>COVID-19 Data Repository by the Center for Systems Science and Engineering (CSSE) at Johns Hopkins University</w:t>
-      </w:r>
-      <w:r>
-        <w:rPr>
-          <w:rFonts w:ascii="Times New Roman" w:hAnsi="Times New Roman" w:cs="Times New Roman"/>
-        </w:rPr>
-        <w:t xml:space="preserve"> – Obtained from GitHub, compiled by JHU, sourced from WHO, ECDC, DXY, US CDC, etc. </w:t>
+        <w:t xml:space="preserve">COVID-19 Data Repository by the Center for Systems Science and Engineering (CSSE) at Johns Hopkins University – Obtained from GitHub, compiled by JHU, sourced from WHO, ECDC, DXY, US CDC, etc. </w:t>
       </w:r>
     </w:p>
     <w:p>
@@ -304,7 +675,7 @@
         <w:rPr>
           <w:rFonts w:ascii="Times New Roman" w:hAnsi="Times New Roman" w:cs="Times New Roman"/>
         </w:rPr>
-        <w:t>sourced from multiple sites, including but not limited to: WHO, ECDC, and US CDC</w:t>
+        <w:t>sourced from multiple sites, including but not limited to WHO, ECDC, and US CDC</w:t>
       </w:r>
       <w:r>
         <w:rPr>
@@ -316,33 +687,21 @@
         <w:rPr>
           <w:rFonts w:ascii="Times New Roman" w:hAnsi="Times New Roman" w:cs="Times New Roman"/>
         </w:rPr>
-        <w:t xml:space="preserve">Furthermore, these datasets are also licensed under the </w:t>
-      </w:r>
-      <w:r>
-        <w:rPr>
-          <w:rFonts w:ascii="Times New Roman" w:hAnsi="Times New Roman" w:cs="Times New Roman"/>
-        </w:rPr>
-        <w:t>Creative Commons Attribution 4.0 International (CC BY 4.0)</w:t>
-      </w:r>
-      <w:r>
-        <w:rPr>
-          <w:rFonts w:ascii="Times New Roman" w:hAnsi="Times New Roman" w:cs="Times New Roman"/>
-        </w:rPr>
-        <w:t xml:space="preserve">, which allows us to utilize these data for our own needs. </w:t>
-      </w:r>
-    </w:p>
-    <w:p>
-      <w:pPr>
-        <w:spacing w:line="240" w:lineRule="auto"/>
-        <w:rPr>
-          <w:rFonts w:ascii="Times New Roman" w:hAnsi="Times New Roman" w:cs="Times New Roman"/>
-        </w:rPr>
-      </w:pPr>
-      <w:r>
-        <w:rPr>
-          <w:rFonts w:ascii="Times New Roman" w:hAnsi="Times New Roman" w:cs="Times New Roman"/>
-        </w:rPr>
-        <w:t xml:space="preserve">The datasets that we have downloaded and utilized in this project were chosen because they were compiled in a way that allows easy access and manipulation on them. By using datasets that are already organized could improve the efficiency and robustness of our program. </w:t>
+        <w:t xml:space="preserve">Furthermore, these datasets are also licensed under the Creative Commons Attribution 4.0 International (CC BY 4.0), which allows us to utilize these data for our own needs. </w:t>
+      </w:r>
+    </w:p>
+    <w:p>
+      <w:pPr>
+        <w:spacing w:line="240" w:lineRule="auto"/>
+        <w:rPr>
+          <w:rFonts w:ascii="Times New Roman" w:hAnsi="Times New Roman" w:cs="Times New Roman"/>
+        </w:rPr>
+      </w:pPr>
+      <w:r>
+        <w:rPr>
+          <w:rFonts w:ascii="Times New Roman" w:hAnsi="Times New Roman" w:cs="Times New Roman"/>
+        </w:rPr>
+        <w:t xml:space="preserve">The datasets that we have downloaded and utilized in this project were chosen because they were compiled in a way that allows easy access and manipulation. By using datasets that are already organized could improve the efficiency and robustness of our program. </w:t>
       </w:r>
     </w:p>
     <w:p>
@@ -675,21 +1034,7 @@
         <w:rPr>
           <w:rFonts w:ascii="Times New Roman" w:hAnsi="Times New Roman" w:cs="Times New Roman"/>
         </w:rPr>
-        <w:t xml:space="preserve">Finally, we would want to utilize the </w:t>
-      </w:r>
-      <w:proofErr w:type="spellStart"/>
-      <w:r>
-        <w:rPr>
-          <w:rFonts w:ascii="Times New Roman" w:hAnsi="Times New Roman" w:cs="Times New Roman"/>
-        </w:rPr>
-        <w:t>scikit</w:t>
-      </w:r>
-      <w:proofErr w:type="spellEnd"/>
-      <w:r>
-        <w:rPr>
-          <w:rFonts w:ascii="Times New Roman" w:hAnsi="Times New Roman" w:cs="Times New Roman"/>
-        </w:rPr>
-        <w:t xml:space="preserve">-learn library in Python to generate regression learning mechanisms that could be used to predict future trends of the number of cases of COVID-19 with respect to time. </w:t>
+        <w:t xml:space="preserve">Finally, we would want to utilize the scikit-learn library in Python to generate regression learning mechanisms that could be used to predict future trends of the number of cases of COVID-19 with respect to time. </w:t>
       </w:r>
     </w:p>
     <w:p>
@@ -943,35 +1288,7 @@
         <w:rPr>
           <w:rFonts w:ascii="Times New Roman" w:hAnsi="Times New Roman" w:cs="Times New Roman"/>
         </w:rPr>
-        <w:t>“</w:t>
-      </w:r>
-      <w:proofErr w:type="spellStart"/>
-      <w:r>
-        <w:rPr>
-          <w:rFonts w:ascii="Times New Roman" w:hAnsi="Times New Roman" w:cs="Times New Roman"/>
-        </w:rPr>
-        <w:t>Scikit</w:t>
-      </w:r>
-      <w:proofErr w:type="spellEnd"/>
-      <w:r>
-        <w:rPr>
-          <w:rFonts w:ascii="Times New Roman" w:hAnsi="Times New Roman" w:cs="Times New Roman"/>
-        </w:rPr>
-        <w:t xml:space="preserve">-Learn 1.0.1 Documentation.” </w:t>
-      </w:r>
-      <w:proofErr w:type="spellStart"/>
-      <w:r>
-        <w:rPr>
-          <w:rFonts w:ascii="Times New Roman" w:hAnsi="Times New Roman" w:cs="Times New Roman"/>
-        </w:rPr>
-        <w:t>Scikit</w:t>
-      </w:r>
-      <w:proofErr w:type="spellEnd"/>
-      <w:r>
-        <w:rPr>
-          <w:rFonts w:ascii="Times New Roman" w:hAnsi="Times New Roman" w:cs="Times New Roman"/>
-        </w:rPr>
-        <w:t>-Learn, scikit-learn.org/stable/index.html. Accessed 30 Oct. 2021.</w:t>
+        <w:t>“Scikit-Learn 1.0.1 Documentation.” Scikit-Learn, scikit-learn.org/stable/index.html. Accessed 30 Oct. 2021.</w:t>
       </w:r>
     </w:p>
     <w:p>
@@ -987,7 +1304,6 @@
         </w:rPr>
         <w:t>“Sustainable Development Goal 4 (SDG 4) | Education within the 2030 Agenda for Sustainable Development.” SDG 4 Education 2030, sdg4education2030.org/the-goal. Accessed 30 Oct. 2021.</w:t>
       </w:r>
-      <w:bookmarkEnd w:id="0"/>
     </w:p>
     <w:sectPr>
       <w:pgSz w:w="11906" w:h="16838"/>
@@ -1000,7 +1316,7 @@
 </file>
 
 <file path=word/numbering.xml><?xml version="1.0" encoding="utf-8"?>
-<w:numbering xmlns:wpc="http://schemas.microsoft.com/office/word/2010/wordprocessingCanvas" xmlns:cx="http://schemas.microsoft.com/office/drawing/2014/chartex" xmlns:cx1="http://schemas.microsoft.com/office/drawing/2015/9/8/chartex" xmlns:cx2="http://schemas.microsoft.com/office/drawing/2015/10/21/chartex" xmlns:cx3="http://schemas.microsoft.com/office/drawing/2016/5/9/chartex" xmlns:cx4="http://schemas.microsoft.com/office/drawing/2016/5/10/chartex" xmlns:cx5="http://schemas.microsoft.com/office/drawing/2016/5/11/chartex" xmlns:cx6="http://schemas.microsoft.com/office/drawing/2016/5/12/chartex" xmlns:cx7="http://schemas.microsoft.com/office/drawing/2016/5/13/chartex" xmlns:cx8="http://schemas.microsoft.com/office/drawing/2016/5/14/chartex" xmlns:mc="http://schemas.openxmlformats.org/markup-compatibility/2006" xmlns:aink="http://schemas.microsoft.com/office/drawing/2016/ink" xmlns:am3d="http://schemas.microsoft.com/office/drawing/2017/model3d" xmlns:o="urn:schemas-microsoft-com:office:office" xmlns:r="http://schemas.openxmlformats.org/officeDocument/2006/relationships" xmlns:m="http://schemas.openxmlformats.org/officeDocument/2006/math" xmlns:v="urn:schemas-microsoft-com:vml" xmlns:wp14="http://schemas.microsoft.com/office/word/2010/wordprocessingDrawing" xmlns:wp="http://schemas.openxmlformats.org/drawingml/2006/wordprocessingDrawing" xmlns:w10="urn:schemas-microsoft-com:office:word" xmlns:w="http://schemas.openxmlformats.org/wordprocessingml/2006/main" xmlns:w14="http://schemas.microsoft.com/office/word/2010/wordml" xmlns:w15="http://schemas.microsoft.com/office/word/2012/wordml" xmlns:w16cid="http://schemas.microsoft.com/office/word/2016/wordml/cid" xmlns:w16se="http://schemas.microsoft.com/office/word/2015/wordml/symex" xmlns:wpg="http://schemas.microsoft.com/office/word/2010/wordprocessingGroup" xmlns:wpi="http://schemas.microsoft.com/office/word/2010/wordprocessingInk" xmlns:wne="http://schemas.microsoft.com/office/word/2006/wordml" xmlns:wps="http://schemas.microsoft.com/office/word/2010/wordprocessingShape" mc:Ignorable="w14 w15 w16se w16cid wp14">
+<w:numbering xmlns:wpc="http://schemas.microsoft.com/office/word/2010/wordprocessingCanvas" xmlns:cx="http://schemas.microsoft.com/office/drawing/2014/chartex" xmlns:cx1="http://schemas.microsoft.com/office/drawing/2015/9/8/chartex" xmlns:cx2="http://schemas.microsoft.com/office/drawing/2015/10/21/chartex" xmlns:cx3="http://schemas.microsoft.com/office/drawing/2016/5/9/chartex" xmlns:cx4="http://schemas.microsoft.com/office/drawing/2016/5/10/chartex" xmlns:cx5="http://schemas.microsoft.com/office/drawing/2016/5/11/chartex" xmlns:cx6="http://schemas.microsoft.com/office/drawing/2016/5/12/chartex" xmlns:cx7="http://schemas.microsoft.com/office/drawing/2016/5/13/chartex" xmlns:cx8="http://schemas.microsoft.com/office/drawing/2016/5/14/chartex" xmlns:mc="http://schemas.openxmlformats.org/markup-compatibility/2006" xmlns:aink="http://schemas.microsoft.com/office/drawing/2016/ink" xmlns:am3d="http://schemas.microsoft.com/office/drawing/2017/model3d" xmlns:o="urn:schemas-microsoft-com:office:office" xmlns:r="http://schemas.openxmlformats.org/officeDocument/2006/relationships" xmlns:m="http://schemas.openxmlformats.org/officeDocument/2006/math" xmlns:v="urn:schemas-microsoft-com:vml" xmlns:wp14="http://schemas.microsoft.com/office/word/2010/wordprocessingDrawing" xmlns:wp="http://schemas.openxmlformats.org/drawingml/2006/wordprocessingDrawing" xmlns:w10="urn:schemas-microsoft-com:office:word" xmlns:w="http://schemas.openxmlformats.org/wordprocessingml/2006/main" xmlns:w14="http://schemas.microsoft.com/office/word/2010/wordml" xmlns:w15="http://schemas.microsoft.com/office/word/2012/wordml" xmlns:w16cex="http://schemas.microsoft.com/office/word/2018/wordml/cex" xmlns:w16cid="http://schemas.microsoft.com/office/word/2016/wordml/cid" xmlns:w16="http://schemas.microsoft.com/office/word/2018/wordml" xmlns:w16sdtdh="http://schemas.microsoft.com/office/word/2020/wordml/sdtdatahash" xmlns:w16se="http://schemas.microsoft.com/office/word/2015/wordml/symex" xmlns:wpg="http://schemas.microsoft.com/office/word/2010/wordprocessingGroup" xmlns:wpi="http://schemas.microsoft.com/office/word/2010/wordprocessingInk" xmlns:wne="http://schemas.microsoft.com/office/word/2006/wordml" xmlns:wps="http://schemas.microsoft.com/office/word/2010/wordprocessingShape" mc:Ignorable="w14 w15 w16se w16cid w16 w16cex w16sdtdh wp14">
   <w:abstractNum w:abstractNumId="0" w15:restartNumberingAfterBreak="0">
     <w:nsid w:val="02095065"/>
     <w:multiLevelType w:val="hybridMultilevel"/>
@@ -1489,7 +1805,7 @@
 </file>
 
 <file path=word/styles.xml><?xml version="1.0" encoding="utf-8"?>
-<w:styles xmlns:mc="http://schemas.openxmlformats.org/markup-compatibility/2006" xmlns:r="http://schemas.openxmlformats.org/officeDocument/2006/relationships" xmlns:w="http://schemas.openxmlformats.org/wordprocessingml/2006/main" xmlns:w14="http://schemas.microsoft.com/office/word/2010/wordml" xmlns:w15="http://schemas.microsoft.com/office/word/2012/wordml" xmlns:w16cid="http://schemas.microsoft.com/office/word/2016/wordml/cid" xmlns:w16se="http://schemas.microsoft.com/office/word/2015/wordml/symex" mc:Ignorable="w14 w15 w16se w16cid">
+<w:styles xmlns:mc="http://schemas.openxmlformats.org/markup-compatibility/2006" xmlns:r="http://schemas.openxmlformats.org/officeDocument/2006/relationships" xmlns:w="http://schemas.openxmlformats.org/wordprocessingml/2006/main" xmlns:w14="http://schemas.microsoft.com/office/word/2010/wordml" xmlns:w15="http://schemas.microsoft.com/office/word/2012/wordml" xmlns:w16cex="http://schemas.microsoft.com/office/word/2018/wordml/cex" xmlns:w16cid="http://schemas.microsoft.com/office/word/2016/wordml/cid" xmlns:w16="http://schemas.microsoft.com/office/word/2018/wordml" xmlns:w16sdtdh="http://schemas.microsoft.com/office/word/2020/wordml/sdtdatahash" xmlns:w16se="http://schemas.microsoft.com/office/word/2015/wordml/symex" mc:Ignorable="w14 w15 w16se w16cid w16 w16cex w16sdtdh">
   <w:docDefaults>
     <w:rPrDefault>
       <w:rPr>
@@ -1505,7 +1821,7 @@
       </w:pPr>
     </w:pPrDefault>
   </w:docDefaults>
-  <w:latentStyles w:defLockedState="0" w:defUIPriority="99" w:defSemiHidden="0" w:defUnhideWhenUsed="0" w:defQFormat="0" w:count="377">
+  <w:latentStyles w:defLockedState="0" w:defUIPriority="99" w:defSemiHidden="0" w:defUnhideWhenUsed="0" w:defQFormat="0" w:count="376">
     <w:lsdException w:name="Normal" w:uiPriority="0" w:qFormat="1"/>
     <w:lsdException w:name="heading 1" w:uiPriority="9" w:qFormat="1"/>
     <w:lsdException w:name="heading 2" w:semiHidden="1" w:uiPriority="9" w:unhideWhenUsed="1" w:qFormat="1"/>
@@ -1882,7 +2198,6 @@
     <w:lsdException w:name="Hashtag" w:semiHidden="1" w:unhideWhenUsed="1"/>
     <w:lsdException w:name="Unresolved Mention" w:semiHidden="1" w:unhideWhenUsed="1"/>
     <w:lsdException w:name="Smart Link" w:semiHidden="1" w:unhideWhenUsed="1"/>
-    <w:lsdException w:name="Smart Link Error" w:semiHidden="1" w:unhideWhenUsed="1"/>
   </w:latentStyles>
   <w:style w:type="paragraph" w:default="1" w:styleId="Normal">
     <w:name w:val="Normal"/>
@@ -1951,6 +2266,64 @@
     <w:rPr>
       <w:color w:val="605E5C"/>
       <w:shd w:val="clear" w:color="auto" w:fill="E1DFDD"/>
+    </w:rPr>
+  </w:style>
+  <w:style w:type="character" w:styleId="CommentReference">
+    <w:name w:val="annotation reference"/>
+    <w:basedOn w:val="DefaultParagraphFont"/>
+    <w:uiPriority w:val="99"/>
+    <w:semiHidden/>
+    <w:unhideWhenUsed/>
+    <w:rsid w:val="0086093A"/>
+    <w:rPr>
+      <w:sz w:val="21"/>
+      <w:szCs w:val="21"/>
+    </w:rPr>
+  </w:style>
+  <w:style w:type="paragraph" w:styleId="CommentText">
+    <w:name w:val="annotation text"/>
+    <w:basedOn w:val="Normal"/>
+    <w:link w:val="CommentTextChar"/>
+    <w:uiPriority w:val="99"/>
+    <w:semiHidden/>
+    <w:unhideWhenUsed/>
+    <w:rsid w:val="0086093A"/>
+    <w:pPr>
+      <w:jc w:val="left"/>
+    </w:pPr>
+  </w:style>
+  <w:style w:type="character" w:customStyle="1" w:styleId="CommentTextChar">
+    <w:name w:val="Comment Text Char"/>
+    <w:basedOn w:val="DefaultParagraphFont"/>
+    <w:link w:val="CommentText"/>
+    <w:uiPriority w:val="99"/>
+    <w:semiHidden/>
+    <w:rsid w:val="0086093A"/>
+  </w:style>
+  <w:style w:type="paragraph" w:styleId="CommentSubject">
+    <w:name w:val="annotation subject"/>
+    <w:basedOn w:val="CommentText"/>
+    <w:next w:val="CommentText"/>
+    <w:link w:val="CommentSubjectChar"/>
+    <w:uiPriority w:val="99"/>
+    <w:semiHidden/>
+    <w:unhideWhenUsed/>
+    <w:rsid w:val="0086093A"/>
+    <w:rPr>
+      <w:b/>
+      <w:bCs/>
+    </w:rPr>
+  </w:style>
+  <w:style w:type="character" w:customStyle="1" w:styleId="CommentSubjectChar">
+    <w:name w:val="Comment Subject Char"/>
+    <w:basedOn w:val="CommentTextChar"/>
+    <w:link w:val="CommentSubject"/>
+    <w:uiPriority w:val="99"/>
+    <w:semiHidden/>
+    <w:rsid w:val="0086093A"/>
+    <w:rPr>
+      <w:b/>
+      <w:bCs/>
     </w:rPr>
   </w:style>
 </w:styles>

</xml_diff>

<commit_message>
Fixes according to Rays review
</commit_message>
<xml_diff>
--- a/Proposal/CSC110 Project Proposal.docx
+++ b/Proposal/CSC110 Project Proposal.docx
@@ -16,13 +16,29 @@
           <w:sz w:val="18"/>
           <w:szCs w:val="18"/>
         </w:rPr>
-        <w:t>COVID-19 profoundly impacted students’, especially international students, learning environment and strategies. Therefore, we are curious about how this global pandemic correlates with school closures all around the world as time passes, which is one of the main influencing factors that thoroughly changed our way of learning and living.</w:t>
+        <w:t xml:space="preserve">COVID-19 profoundly impacted students’ learning environment and strategies. Therefore, we are curious about how this global pandemic correlates with school closures all around the world as time passes, which is one of the main influencing factors that </w:t>
+      </w:r>
+      <w:r>
+        <w:rPr>
+          <w:rFonts w:ascii="Microsoft YaHei UI" w:eastAsia="Microsoft YaHei UI" w:hAnsi="Microsoft YaHei UI"/>
+          <w:sz w:val="18"/>
+          <w:szCs w:val="18"/>
+        </w:rPr>
+        <w:t>entirely</w:t>
+      </w:r>
+      <w:r>
+        <w:rPr>
+          <w:rFonts w:ascii="Microsoft YaHei UI" w:eastAsia="Microsoft YaHei UI" w:hAnsi="Microsoft YaHei UI" w:hint="eastAsia"/>
+          <w:sz w:val="18"/>
+          <w:szCs w:val="18"/>
+        </w:rPr>
+        <w:t xml:space="preserve"> changed our way of learning and living.</w:t>
       </w:r>
     </w:p>
     <w:p>
       <w:pPr>
         <w:rPr>
-          <w:rFonts w:ascii="Microsoft YaHei UI" w:eastAsia="Microsoft YaHei UI" w:hAnsi="Microsoft YaHei UI" w:hint="eastAsia"/>
+          <w:rFonts w:ascii="Microsoft YaHei UI" w:eastAsia="Microsoft YaHei UI" w:hAnsi="Microsoft YaHei UI"/>
           <w:sz w:val="18"/>
           <w:szCs w:val="18"/>
         </w:rPr>
@@ -31,24 +47,40 @@
     <w:p>
       <w:pPr>
         <w:rPr>
+          <w:rFonts w:ascii="Microsoft YaHei UI" w:eastAsia="Microsoft YaHei UI" w:hAnsi="Microsoft YaHei UI"/>
+          <w:sz w:val="18"/>
+          <w:szCs w:val="18"/>
+        </w:rPr>
+      </w:pPr>
+      <w:r>
+        <w:rPr>
           <w:rFonts w:ascii="Microsoft YaHei UI" w:eastAsia="Microsoft YaHei UI" w:hAnsi="Microsoft YaHei UI" w:hint="eastAsia"/>
           <w:sz w:val="18"/>
           <w:szCs w:val="18"/>
         </w:rPr>
-      </w:pPr>
+        <w:t xml:space="preserve">As a group of students, COVID-19 changed our way of learning from face-to-face to online </w:t>
+      </w:r>
+      <w:r>
+        <w:rPr>
+          <w:rFonts w:ascii="Microsoft YaHei UI" w:eastAsia="Microsoft YaHei UI" w:hAnsi="Microsoft YaHei UI"/>
+          <w:sz w:val="18"/>
+          <w:szCs w:val="18"/>
+        </w:rPr>
+        <w:t>for quite a long time</w:t>
+      </w:r>
       <w:r>
         <w:rPr>
           <w:rFonts w:ascii="Microsoft YaHei UI" w:eastAsia="Microsoft YaHei UI" w:hAnsi="Microsoft YaHei UI" w:hint="eastAsia"/>
           <w:sz w:val="18"/>
           <w:szCs w:val="18"/>
         </w:rPr>
-        <w:t>As a group of common students, COVID-19 changed our way of learning from face-to-face education to online classes for some time intervals. However, after COVID-19 eased a little bit, some of our schools converted back to the traditional in-person learning classes. Frequently switching between different learning environments and methods is unhealthy for our personal development because we need time to get accustomed to new things, and it is hard for us to normally keep up with the pace of our teachers in this condition.</w:t>
+        <w:t>. However, after COVID-19 eased a little bit, some of our schools converted back to the traditional in-person learning classes. Frequently switching between different learning environments and methods is unhealthy for our personal development because we need time to get accustomed to new things, and it is hard for us to normally keep up with the pace of our teachers in this condition.</w:t>
       </w:r>
     </w:p>
     <w:p>
       <w:pPr>
         <w:rPr>
-          <w:rFonts w:ascii="Microsoft YaHei UI" w:eastAsia="Microsoft YaHei UI" w:hAnsi="Microsoft YaHei UI" w:hint="eastAsia"/>
+          <w:rFonts w:ascii="Microsoft YaHei UI" w:eastAsia="Microsoft YaHei UI" w:hAnsi="Microsoft YaHei UI"/>
           <w:sz w:val="18"/>
           <w:szCs w:val="18"/>
         </w:rPr>
@@ -57,24 +89,40 @@
     <w:p>
       <w:pPr>
         <w:rPr>
+          <w:rFonts w:ascii="Microsoft YaHei UI" w:eastAsia="Microsoft YaHei UI" w:hAnsi="Microsoft YaHei UI"/>
+          <w:sz w:val="18"/>
+          <w:szCs w:val="18"/>
+        </w:rPr>
+      </w:pPr>
+      <w:r>
+        <w:rPr>
+          <w:rFonts w:ascii="Microsoft YaHei UI" w:eastAsia="Microsoft YaHei UI" w:hAnsi="Microsoft YaHei UI"/>
+          <w:sz w:val="18"/>
+          <w:szCs w:val="18"/>
+        </w:rPr>
+        <w:t>Besides, as international students</w:t>
+      </w:r>
+      <w:r>
+        <w:rPr>
           <w:rFonts w:ascii="Microsoft YaHei UI" w:eastAsia="Microsoft YaHei UI" w:hAnsi="Microsoft YaHei UI" w:hint="eastAsia"/>
           <w:sz w:val="18"/>
           <w:szCs w:val="18"/>
         </w:rPr>
-      </w:pPr>
-      <w:r>
-        <w:rPr>
-          <w:rFonts w:ascii="Microsoft YaHei UI" w:eastAsia="Microsoft YaHei UI" w:hAnsi="Microsoft YaHei UI" w:hint="eastAsia"/>
-          <w:sz w:val="18"/>
-          <w:szCs w:val="18"/>
-        </w:rPr>
-        <w:t>As a group of international students, we were energetic and excited about future university life. However, everything became harsh and unpredictable after the emergence of COVID-19. We need to take into consideration a lot of things than before like expensive flight tickets, personal safety, and potential school closures.</w:t>
+        <w:t xml:space="preserve">, we were energetic and excited about future university life. However, everything became harsh and unpredictable after the emergence of COVID-19. </w:t>
+      </w:r>
+      <w:r>
+        <w:rPr>
+          <w:rFonts w:ascii="Microsoft YaHei UI" w:eastAsia="Microsoft YaHei UI" w:hAnsi="Microsoft YaHei UI"/>
+          <w:sz w:val="18"/>
+          <w:szCs w:val="18"/>
+        </w:rPr>
+        <w:t>We are now bothered by expensive flight tickets, personal safety issues, and potential school closures as a result of the pandemic.</w:t>
       </w:r>
     </w:p>
     <w:p>
       <w:pPr>
         <w:rPr>
-          <w:rFonts w:ascii="Microsoft YaHei UI" w:eastAsia="Microsoft YaHei UI" w:hAnsi="Microsoft YaHei UI" w:hint="eastAsia"/>
+          <w:rFonts w:ascii="Microsoft YaHei UI" w:eastAsia="Microsoft YaHei UI" w:hAnsi="Microsoft YaHei UI"/>
           <w:sz w:val="18"/>
           <w:szCs w:val="18"/>
         </w:rPr>
@@ -83,24 +131,72 @@
     <w:p>
       <w:pPr>
         <w:rPr>
-          <w:rFonts w:ascii="Microsoft YaHei UI" w:eastAsia="Microsoft YaHei UI" w:hAnsi="Microsoft YaHei UI" w:hint="eastAsia"/>
-          <w:sz w:val="18"/>
-          <w:szCs w:val="18"/>
-        </w:rPr>
-      </w:pPr>
-      <w:r>
-        <w:rPr>
-          <w:rFonts w:ascii="Microsoft YaHei UI" w:eastAsia="Microsoft YaHei UI" w:hAnsi="Microsoft YaHei UI" w:hint="eastAsia"/>
-          <w:sz w:val="18"/>
-          <w:szCs w:val="18"/>
-        </w:rPr>
-        <w:t xml:space="preserve">Therefore, we aim to get clearer insights into the relationship between some global pandemic events like COVID-19 and educational changes like school closures, so that we could be more prepared in countering the impacts from them. </w:t>
+          <w:rFonts w:ascii="Microsoft YaHei UI" w:eastAsia="Microsoft YaHei UI" w:hAnsi="Microsoft YaHei UI"/>
+          <w:sz w:val="18"/>
+          <w:szCs w:val="18"/>
+        </w:rPr>
+      </w:pPr>
+      <w:r>
+        <w:rPr>
+          <w:rFonts w:ascii="Microsoft YaHei UI" w:eastAsia="Microsoft YaHei UI" w:hAnsi="Microsoft YaHei UI"/>
+          <w:sz w:val="18"/>
+          <w:szCs w:val="18"/>
+        </w:rPr>
+        <w:t xml:space="preserve">Therefore, we aim to discover a general relationship between COVID-19 and school closures. </w:t>
+      </w:r>
+      <w:r>
+        <w:rPr>
+          <w:rFonts w:ascii="Microsoft YaHei UI" w:eastAsia="Microsoft YaHei UI" w:hAnsi="Microsoft YaHei UI"/>
+          <w:sz w:val="18"/>
+          <w:szCs w:val="18"/>
+        </w:rPr>
+        <w:t>With the help of it</w:t>
+      </w:r>
+      <w:r>
+        <w:rPr>
+          <w:rFonts w:ascii="Microsoft YaHei UI" w:eastAsia="Microsoft YaHei UI" w:hAnsi="Microsoft YaHei UI"/>
+          <w:sz w:val="18"/>
+          <w:szCs w:val="18"/>
+        </w:rPr>
+        <w:t>, we</w:t>
+      </w:r>
+      <w:r>
+        <w:rPr>
+          <w:rFonts w:ascii="Microsoft YaHei UI" w:eastAsia="Microsoft YaHei UI" w:hAnsi="Microsoft YaHei UI"/>
+          <w:sz w:val="18"/>
+          <w:szCs w:val="18"/>
+        </w:rPr>
+        <w:t xml:space="preserve"> could</w:t>
+      </w:r>
+      <w:r>
+        <w:rPr>
+          <w:rFonts w:ascii="Microsoft YaHei UI" w:eastAsia="Microsoft YaHei UI" w:hAnsi="Microsoft YaHei UI"/>
+          <w:sz w:val="18"/>
+          <w:szCs w:val="18"/>
+        </w:rPr>
+        <w:t xml:space="preserve"> be able to devise prevention mechanisms in our educational sectors to mitigate </w:t>
+      </w:r>
+      <w:r>
+        <w:rPr>
+          <w:rFonts w:ascii="Microsoft YaHei UI" w:eastAsia="Microsoft YaHei UI" w:hAnsi="Microsoft YaHei UI"/>
+          <w:sz w:val="18"/>
+          <w:szCs w:val="18"/>
+        </w:rPr>
+        <w:t xml:space="preserve">the </w:t>
+      </w:r>
+      <w:r>
+        <w:rPr>
+          <w:rFonts w:ascii="Microsoft YaHei UI" w:eastAsia="Microsoft YaHei UI" w:hAnsi="Microsoft YaHei UI"/>
+          <w:sz w:val="18"/>
+          <w:szCs w:val="18"/>
+        </w:rPr>
+        <w:t>impacts of future pandemics.</w:t>
       </w:r>
     </w:p>
     <w:p>
       <w:pPr>
         <w:rPr>
-          <w:rFonts w:ascii="Microsoft YaHei UI" w:eastAsia="Microsoft YaHei UI" w:hAnsi="Microsoft YaHei UI" w:hint="eastAsia"/>
+          <w:rFonts w:ascii="Microsoft YaHei UI" w:eastAsia="Microsoft YaHei UI" w:hAnsi="Microsoft YaHei UI"/>
           <w:sz w:val="18"/>
           <w:szCs w:val="18"/>
         </w:rPr>
@@ -109,18 +205,106 @@
     <w:p>
       <w:pPr>
         <w:rPr>
+          <w:rFonts w:ascii="Microsoft YaHei UI" w:eastAsia="Microsoft YaHei UI" w:hAnsi="Microsoft YaHei UI"/>
+          <w:sz w:val="18"/>
+          <w:szCs w:val="18"/>
+        </w:rPr>
+      </w:pPr>
+      <w:r>
+        <w:rPr>
+          <w:rFonts w:ascii="Microsoft YaHei UI" w:eastAsia="Microsoft YaHei UI" w:hAnsi="Microsoft YaHei UI"/>
+          <w:sz w:val="18"/>
+          <w:szCs w:val="18"/>
+        </w:rPr>
+        <w:t>Additionally</w:t>
+      </w:r>
+      <w:r>
+        <w:rPr>
           <w:rFonts w:ascii="Microsoft YaHei UI" w:eastAsia="Microsoft YaHei UI" w:hAnsi="Microsoft YaHei UI" w:hint="eastAsia"/>
           <w:sz w:val="18"/>
           <w:szCs w:val="18"/>
         </w:rPr>
-      </w:pPr>
-      <w:r>
-        <w:rPr>
-          <w:rFonts w:ascii="Microsoft YaHei UI" w:eastAsia="Microsoft YaHei UI" w:hAnsi="Microsoft YaHei UI" w:hint="eastAsia"/>
-          <w:sz w:val="18"/>
-          <w:szCs w:val="18"/>
-        </w:rPr>
-        <w:t>Also, from a broader scope, our project could provide some intuitions to some institutions and schools about the real trend of school closures and COVID-19 cases, so they could identify if they made a correct choice of closing/opening schools, if they implement some practices on time, or if they need some improvements in handling the global pandemic. Lastly, we could treat our project as a reference for future possibilities like if another similar catastrophic event happened, what will the educational industry react, and how should the educational industry handle the situation.</w:t>
+        <w:t>, from a broader scope, our project could provide some intuitions to some institutions and schools about the real trend of school closures and COVID-19 cases, so they could identify if they made a correct choice of closing/opening schools, if they implement some practices on time, or if they need some improvements in handling the global pandemic. Lastly, we could treat our project as a reference for future possibilities like if another similar catastrophic event happened, what will the educational industry react, and how should the educational industry handle the situation.</w:t>
+      </w:r>
+      <w:r>
+        <w:rPr>
+          <w:rFonts w:ascii="Microsoft YaHei UI" w:eastAsia="Microsoft YaHei UI" w:hAnsi="Microsoft YaHei UI"/>
+          <w:sz w:val="18"/>
+          <w:szCs w:val="18"/>
+        </w:rPr>
+        <w:t xml:space="preserve"> </w:t>
+      </w:r>
+      <w:r>
+        <w:rPr>
+          <w:rFonts w:ascii="Microsoft YaHei UI" w:eastAsia="Microsoft YaHei UI" w:hAnsi="Microsoft YaHei UI"/>
+          <w:sz w:val="18"/>
+          <w:szCs w:val="18"/>
+        </w:rPr>
+        <w:t xml:space="preserve">Lastly, we could utilize </w:t>
+      </w:r>
+      <w:r>
+        <w:rPr>
+          <w:rFonts w:ascii="Microsoft YaHei UI" w:eastAsia="Microsoft YaHei UI" w:hAnsi="Microsoft YaHei UI"/>
+          <w:sz w:val="18"/>
+          <w:szCs w:val="18"/>
+        </w:rPr>
+        <w:t>our</w:t>
+      </w:r>
+      <w:r>
+        <w:rPr>
+          <w:rFonts w:ascii="Microsoft YaHei UI" w:eastAsia="Microsoft YaHei UI" w:hAnsi="Microsoft YaHei UI"/>
+          <w:sz w:val="18"/>
+          <w:szCs w:val="18"/>
+        </w:rPr>
+        <w:t xml:space="preserve"> project as a </w:t>
+      </w:r>
+      <w:r>
+        <w:rPr>
+          <w:rFonts w:ascii="Microsoft YaHei UI" w:eastAsia="Microsoft YaHei UI" w:hAnsi="Microsoft YaHei UI"/>
+          <w:sz w:val="18"/>
+          <w:szCs w:val="18"/>
+        </w:rPr>
+        <w:t>guide</w:t>
+      </w:r>
+      <w:r>
+        <w:rPr>
+          <w:rFonts w:ascii="Microsoft YaHei UI" w:eastAsia="Microsoft YaHei UI" w:hAnsi="Microsoft YaHei UI"/>
+          <w:sz w:val="18"/>
+          <w:szCs w:val="18"/>
+        </w:rPr>
+        <w:t xml:space="preserve"> to</w:t>
+      </w:r>
+      <w:r>
+        <w:rPr>
+          <w:rFonts w:ascii="Microsoft YaHei UI" w:eastAsia="Microsoft YaHei UI" w:hAnsi="Microsoft YaHei UI"/>
+          <w:sz w:val="18"/>
+          <w:szCs w:val="18"/>
+        </w:rPr>
+        <w:t xml:space="preserve"> help</w:t>
+      </w:r>
+      <w:r>
+        <w:rPr>
+          <w:rFonts w:ascii="Microsoft YaHei UI" w:eastAsia="Microsoft YaHei UI" w:hAnsi="Microsoft YaHei UI"/>
+          <w:sz w:val="18"/>
+          <w:szCs w:val="18"/>
+        </w:rPr>
+        <w:t xml:space="preserve"> prevent future impacts that could rain onto the educational sectors</w:t>
+      </w:r>
+      <w:r>
+        <w:rPr>
+          <w:rFonts w:ascii="Microsoft YaHei UI" w:eastAsia="Microsoft YaHei UI" w:hAnsi="Microsoft YaHei UI"/>
+          <w:sz w:val="18"/>
+          <w:szCs w:val="18"/>
+        </w:rPr>
+        <w:t xml:space="preserve"> that</w:t>
+      </w:r>
+      <w:r>
+        <w:rPr>
+          <w:rFonts w:ascii="Microsoft YaHei UI" w:eastAsia="Microsoft YaHei UI" w:hAnsi="Microsoft YaHei UI"/>
+          <w:sz w:val="18"/>
+          <w:szCs w:val="18"/>
+        </w:rPr>
+        <w:t xml:space="preserve"> suffered during the current pandemic.</w:t>
       </w:r>
     </w:p>
     <w:p>
@@ -1037,7 +1221,6 @@
   <w:style w:type="character" w:default="1" w:styleId="DefaultParagraphFont">
     <w:name w:val="Default Paragraph Font"/>
     <w:uiPriority w:val="1"/>
-    <w:semiHidden/>
     <w:unhideWhenUsed/>
   </w:style>
   <w:style w:type="table" w:default="1" w:styleId="TableNormal">

</xml_diff>

<commit_message>
Fixes 2 according to rays reviews
</commit_message>
<xml_diff>
--- a/Proposal/CSC110 Project Proposal.docx
+++ b/Proposal/CSC110 Project Proposal.docx
@@ -74,7 +74,23 @@
           <w:sz w:val="18"/>
           <w:szCs w:val="18"/>
         </w:rPr>
-        <w:t>. However, after COVID-19 eased a little bit, some of our schools converted back to the traditional in-person learning classes. Frequently switching between different learning environments and methods is unhealthy for our personal development because we need time to get accustomed to new things, and it is hard for us to normally keep up with the pace of our teachers in this condition.</w:t>
+        <w:t xml:space="preserve">. However, after COVID-19 eased a little bit, some of our schools </w:t>
+      </w:r>
+      <w:r>
+        <w:rPr>
+          <w:rFonts w:ascii="Microsoft YaHei UI" w:eastAsia="Microsoft YaHei UI" w:hAnsi="Microsoft YaHei UI"/>
+          <w:sz w:val="18"/>
+          <w:szCs w:val="18"/>
+        </w:rPr>
+        <w:t>reverted</w:t>
+      </w:r>
+      <w:r>
+        <w:rPr>
+          <w:rFonts w:ascii="Microsoft YaHei UI" w:eastAsia="Microsoft YaHei UI" w:hAnsi="Microsoft YaHei UI" w:hint="eastAsia"/>
+          <w:sz w:val="18"/>
+          <w:szCs w:val="18"/>
+        </w:rPr>
+        <w:t xml:space="preserve"> to the traditional in-person learning classes. Frequently switching between different learning environments and methods is unhealthy for our personal development because we need time to get accustomed to new things, and it is hard for us to normally keep up with the pace of our teachers in this condition.</w:t>
       </w:r>
     </w:p>
     <w:p>
@@ -174,23 +190,15 @@
           <w:sz w:val="18"/>
           <w:szCs w:val="18"/>
         </w:rPr>
-        <w:t xml:space="preserve"> be able to devise prevention mechanisms in our educational sectors to mitigate </w:t>
-      </w:r>
-      <w:r>
-        <w:rPr>
-          <w:rFonts w:ascii="Microsoft YaHei UI" w:eastAsia="Microsoft YaHei UI" w:hAnsi="Microsoft YaHei UI"/>
-          <w:sz w:val="18"/>
-          <w:szCs w:val="18"/>
-        </w:rPr>
-        <w:t xml:space="preserve">the </w:t>
-      </w:r>
-      <w:r>
-        <w:rPr>
-          <w:rFonts w:ascii="Microsoft YaHei UI" w:eastAsia="Microsoft YaHei UI" w:hAnsi="Microsoft YaHei UI"/>
-          <w:sz w:val="18"/>
-          <w:szCs w:val="18"/>
-        </w:rPr>
-        <w:t>impacts of future pandemics.</w:t>
+        <w:t xml:space="preserve"> be </w:t>
+      </w:r>
+      <w:r>
+        <w:rPr>
+          <w:rFonts w:ascii="Microsoft YaHei UI" w:eastAsia="Microsoft YaHei UI" w:hAnsi="Microsoft YaHei UI"/>
+          <w:sz w:val="18"/>
+          <w:szCs w:val="18"/>
+        </w:rPr>
+        <w:t>more prepared in countering the impacts of COVID-19 as individuals. For example, we could reasonably predict the next virus outbreak based on our project and switch to online classes beforehand.</w:t>
       </w:r>
     </w:p>
     <w:p>
@@ -224,7 +232,7 @@
           <w:sz w:val="18"/>
           <w:szCs w:val="18"/>
         </w:rPr>
-        <w:t>, from a broader scope, our project could provide some intuitions to some institutions and schools about the real trend of school closures and COVID-19 cases, so they could identify if they made a correct choice of closing/opening schools, if they implement some practices on time, or if they need some improvements in handling the global pandemic. Lastly, we could treat our project as a reference for future possibilities like if another similar catastrophic event happened, what will the educational industry react, and how should the educational industry handle the situation.</w:t>
+        <w:t>, from a broader scope, our project could provide</w:t>
       </w:r>
       <w:r>
         <w:rPr>
@@ -236,11 +244,163 @@
       </w:r>
       <w:r>
         <w:rPr>
-          <w:rFonts w:ascii="Microsoft YaHei UI" w:eastAsia="Microsoft YaHei UI" w:hAnsi="Microsoft YaHei UI"/>
-          <w:sz w:val="18"/>
-          <w:szCs w:val="18"/>
-        </w:rPr>
-        <w:t xml:space="preserve">Lastly, we could utilize </w:t>
+          <w:rFonts w:ascii="Microsoft YaHei UI" w:eastAsia="Microsoft YaHei UI" w:hAnsi="Microsoft YaHei UI" w:hint="eastAsia"/>
+          <w:sz w:val="18"/>
+          <w:szCs w:val="18"/>
+        </w:rPr>
+        <w:t xml:space="preserve">intuitions to </w:t>
+      </w:r>
+      <w:r>
+        <w:rPr>
+          <w:rFonts w:ascii="Microsoft YaHei UI" w:eastAsia="Microsoft YaHei UI" w:hAnsi="Microsoft YaHei UI"/>
+          <w:sz w:val="18"/>
+          <w:szCs w:val="18"/>
+        </w:rPr>
+        <w:t>educational</w:t>
+      </w:r>
+      <w:r>
+        <w:rPr>
+          <w:rFonts w:ascii="Microsoft YaHei UI" w:eastAsia="Microsoft YaHei UI" w:hAnsi="Microsoft YaHei UI"/>
+          <w:sz w:val="18"/>
+          <w:szCs w:val="18"/>
+        </w:rPr>
+        <w:t xml:space="preserve"> </w:t>
+      </w:r>
+      <w:r>
+        <w:rPr>
+          <w:rFonts w:ascii="Microsoft YaHei UI" w:eastAsia="Microsoft YaHei UI" w:hAnsi="Microsoft YaHei UI" w:hint="eastAsia"/>
+          <w:sz w:val="18"/>
+          <w:szCs w:val="18"/>
+        </w:rPr>
+        <w:t>institutions about the trend of school closures and COVID-19 cases</w:t>
+      </w:r>
+      <w:r>
+        <w:rPr>
+          <w:rFonts w:ascii="Microsoft YaHei UI" w:eastAsia="Microsoft YaHei UI" w:hAnsi="Microsoft YaHei UI"/>
+          <w:sz w:val="18"/>
+          <w:szCs w:val="18"/>
+        </w:rPr>
+        <w:t>.</w:t>
+      </w:r>
+      <w:r>
+        <w:rPr>
+          <w:rFonts w:ascii="Microsoft YaHei UI" w:eastAsia="Microsoft YaHei UI" w:hAnsi="Microsoft YaHei UI" w:hint="eastAsia"/>
+          <w:sz w:val="18"/>
+          <w:szCs w:val="18"/>
+        </w:rPr>
+        <w:t xml:space="preserve"> </w:t>
+      </w:r>
+      <w:r>
+        <w:rPr>
+          <w:rFonts w:ascii="Microsoft YaHei UI" w:eastAsia="Microsoft YaHei UI" w:hAnsi="Microsoft YaHei UI"/>
+          <w:sz w:val="18"/>
+          <w:szCs w:val="18"/>
+        </w:rPr>
+        <w:t xml:space="preserve">Therefore, </w:t>
+      </w:r>
+      <w:r>
+        <w:rPr>
+          <w:rFonts w:ascii="Microsoft YaHei UI" w:eastAsia="Microsoft YaHei UI" w:hAnsi="Microsoft YaHei UI" w:hint="eastAsia"/>
+          <w:sz w:val="18"/>
+          <w:szCs w:val="18"/>
+        </w:rPr>
+        <w:t xml:space="preserve">they could identify </w:t>
+      </w:r>
+      <w:r>
+        <w:rPr>
+          <w:rFonts w:ascii="Microsoft YaHei UI" w:eastAsia="Microsoft YaHei UI" w:hAnsi="Microsoft YaHei UI"/>
+          <w:sz w:val="18"/>
+          <w:szCs w:val="18"/>
+        </w:rPr>
+        <w:t>whether</w:t>
+      </w:r>
+      <w:r>
+        <w:rPr>
+          <w:rFonts w:ascii="Microsoft YaHei UI" w:eastAsia="Microsoft YaHei UI" w:hAnsi="Microsoft YaHei UI" w:hint="eastAsia"/>
+          <w:sz w:val="18"/>
+          <w:szCs w:val="18"/>
+        </w:rPr>
+        <w:t xml:space="preserve"> they made a correct </w:t>
+      </w:r>
+      <w:r>
+        <w:rPr>
+          <w:rFonts w:ascii="Microsoft YaHei UI" w:eastAsia="Microsoft YaHei UI" w:hAnsi="Microsoft YaHei UI"/>
+          <w:sz w:val="18"/>
+          <w:szCs w:val="18"/>
+        </w:rPr>
+        <w:t>decision</w:t>
+      </w:r>
+      <w:r>
+        <w:rPr>
+          <w:rFonts w:ascii="Microsoft YaHei UI" w:eastAsia="Microsoft YaHei UI" w:hAnsi="Microsoft YaHei UI" w:hint="eastAsia"/>
+          <w:sz w:val="18"/>
+          <w:szCs w:val="18"/>
+        </w:rPr>
+        <w:t xml:space="preserve"> of closing/opening schools</w:t>
+      </w:r>
+      <w:r>
+        <w:rPr>
+          <w:rFonts w:ascii="Microsoft YaHei UI" w:eastAsia="Microsoft YaHei UI" w:hAnsi="Microsoft YaHei UI"/>
+          <w:sz w:val="18"/>
+          <w:szCs w:val="18"/>
+        </w:rPr>
+        <w:t xml:space="preserve"> during the pandemic</w:t>
+      </w:r>
+      <w:r>
+        <w:rPr>
+          <w:rFonts w:ascii="Microsoft YaHei UI" w:eastAsia="Microsoft YaHei UI" w:hAnsi="Microsoft YaHei UI" w:hint="eastAsia"/>
+          <w:sz w:val="18"/>
+          <w:szCs w:val="18"/>
+        </w:rPr>
+        <w:t>,</w:t>
+      </w:r>
+      <w:r>
+        <w:rPr>
+          <w:rFonts w:ascii="Microsoft YaHei UI" w:eastAsia="Microsoft YaHei UI" w:hAnsi="Microsoft YaHei UI"/>
+          <w:sz w:val="18"/>
+          <w:szCs w:val="18"/>
+        </w:rPr>
+        <w:t xml:space="preserve"> and draft plans to minimize the impacts</w:t>
+      </w:r>
+      <w:r>
+        <w:rPr>
+          <w:rFonts w:ascii="Microsoft YaHei UI" w:eastAsia="Microsoft YaHei UI" w:hAnsi="Microsoft YaHei UI"/>
+          <w:sz w:val="18"/>
+          <w:szCs w:val="18"/>
+        </w:rPr>
+        <w:t xml:space="preserve"> in the future</w:t>
+      </w:r>
+      <w:r>
+        <w:rPr>
+          <w:rFonts w:ascii="Microsoft YaHei UI" w:eastAsia="Microsoft YaHei UI" w:hAnsi="Microsoft YaHei UI"/>
+          <w:sz w:val="18"/>
+          <w:szCs w:val="18"/>
+        </w:rPr>
+        <w:t>.</w:t>
+      </w:r>
+      <w:r>
+        <w:rPr>
+          <w:rFonts w:ascii="Microsoft YaHei UI" w:eastAsia="Microsoft YaHei UI" w:hAnsi="Microsoft YaHei UI" w:hint="eastAsia"/>
+          <w:sz w:val="18"/>
+          <w:szCs w:val="18"/>
+        </w:rPr>
+        <w:t xml:space="preserve"> </w:t>
+      </w:r>
+      <w:r>
+        <w:rPr>
+          <w:rFonts w:ascii="Microsoft YaHei UI" w:eastAsia="Microsoft YaHei UI" w:hAnsi="Microsoft YaHei UI"/>
+          <w:sz w:val="18"/>
+          <w:szCs w:val="18"/>
+        </w:rPr>
+        <w:t>In other words</w:t>
+      </w:r>
+      <w:r>
+        <w:rPr>
+          <w:rFonts w:ascii="Microsoft YaHei UI" w:eastAsia="Microsoft YaHei UI" w:hAnsi="Microsoft YaHei UI"/>
+          <w:sz w:val="18"/>
+          <w:szCs w:val="18"/>
+        </w:rPr>
+        <w:t xml:space="preserve">, we could utilize </w:t>
       </w:r>
       <w:r>
         <w:rPr>

</xml_diff>